<commit_message>
Modificando artefato 22 , corrigindo as regras de acordo com 2 cenários
</commit_message>
<xml_diff>
--- a/artefatos/22 - Requisitos do Sistema (SSS).docx
+++ b/artefatos/22 - Requisitos do Sistema (SSS).docx
@@ -12,13 +12,10 @@
         <w:t>1</w:t>
       </w:r>
       <w:r>
-        <w:t xml:space="preserve">: O Sistema DEVE permitir que o cliente gere um orçamento antes de definitivamente efetuar a </w:t>
-      </w:r>
-      <w:r>
-        <w:t>compra</w:t>
-      </w:r>
-      <w:r>
-        <w:t>.</w:t>
+        <w:t xml:space="preserve">: O Sistema DEVE </w:t>
+      </w:r>
+      <w:r>
+        <w:t>descartar a solicitação de orçamento dentro de 1h de inatividade do sistema.</w:t>
       </w:r>
     </w:p>
     <w:p/>
@@ -30,10 +27,10 @@
         <w:t>2</w:t>
       </w:r>
       <w:r>
-        <w:t>: O Sistema DEVE consultar os produtos que estão disponíveis</w:t>
-      </w:r>
-      <w:r>
-        <w:t>.</w:t>
+        <w:t xml:space="preserve">: O Sistema DEVE </w:t>
+      </w:r>
+      <w:r>
+        <w:t>permitir que a loja gere um orçamento para consulta previa, antes de ser aprovado.</w:t>
       </w:r>
     </w:p>
     <w:p/>
@@ -48,7 +45,13 @@
         <w:t xml:space="preserve">: O Sistema DEVE permitir </w:t>
       </w:r>
       <w:r>
-        <w:t>que o cliente cancele o seu pedido.</w:t>
+        <w:t xml:space="preserve">que </w:t>
+      </w:r>
+      <w:r>
+        <w:t xml:space="preserve">a loja </w:t>
+      </w:r>
+      <w:r>
+        <w:t>cancele o seu pedido.</w:t>
       </w:r>
     </w:p>
     <w:p/>

</xml_diff>

<commit_message>
Refactor artefato 22 e complementando o artefato 23
</commit_message>
<xml_diff>
--- a/artefatos/22 - Requisitos do Sistema (SSS).docx
+++ b/artefatos/22 - Requisitos do Sistema (SSS).docx
@@ -12,10 +12,7 @@
         <w:t>0</w:t>
       </w:r>
       <w:r>
-        <w:t xml:space="preserve">001: O Sistema DEVE </w:t>
-      </w:r>
-      <w:r>
-        <w:t>solicitar o cadastro da loja antes de gerar o orçamento.</w:t>
+        <w:t>001: O Sistema DEVE solicitar o cadastro da loja antes de gerar o orçamento.</w:t>
       </w:r>
     </w:p>
     <w:p/>
@@ -84,10 +81,7 @@
         <w:t>7</w:t>
       </w:r>
       <w:r>
-        <w:t xml:space="preserve">: O Sistema DEVE permitir que </w:t>
-      </w:r>
-      <w:r>
-        <w:t>o vendedor cancele o pedido.</w:t>
+        <w:t>: O Sistema DEVE permitir que o vendedor cancele o pedido.</w:t>
       </w:r>
     </w:p>
     <w:p/>
@@ -99,33 +93,43 @@
         <w:t>8</w:t>
       </w:r>
       <w:r>
+        <w:t xml:space="preserve">: O Sistema DEVE enviar uma mensagem </w:t>
+      </w:r>
+      <w:r>
+        <w:t>quando o pedido for recusado</w:t>
+      </w:r>
+      <w:r>
+        <w:t>.</w:t>
+      </w:r>
+    </w:p>
+    <w:p/>
+    <w:p>
+      <w:r>
+        <w:t>SSS-0000</w:t>
+      </w:r>
+      <w:r>
+        <w:t>9</w:t>
+      </w:r>
+      <w:r>
+        <w:t>: O Sistema DEVE enviar uma mensagem ao vendedor quando o prazo de resposta do orçamento estiver próximo ao prazo final.</w:t>
+      </w:r>
+    </w:p>
+    <w:p/>
+    <w:p>
+      <w:r>
+        <w:t>SSS-000</w:t>
+      </w:r>
+      <w:r>
+        <w:t>10</w:t>
+      </w:r>
+      <w:r>
         <w:t xml:space="preserve">: O Sistema DEVE </w:t>
       </w:r>
       <w:r>
-        <w:t xml:space="preserve">enviar uma mensagem </w:t>
-      </w:r>
-      <w:r>
-        <w:t>quando o pedido for recusado</w:t>
-      </w:r>
-      <w:r>
-        <w:t>.</w:t>
+        <w:t>cancelar descartar o orçamento caso ele não tenha sido concluído no tempo estipulado.</w:t>
       </w:r>
     </w:p>
     <w:p/>
-    <w:p>
-      <w:r>
-        <w:t>SSS-0000</w:t>
-      </w:r>
-      <w:r>
-        <w:t>9</w:t>
-      </w:r>
-      <w:r>
-        <w:t xml:space="preserve">: O Sistema DEVE enviar uma mensagem </w:t>
-      </w:r>
-      <w:r>
-        <w:t>ao vendedor quando o prazo de resposta do orçamento estiver próximo ao prazo final.</w:t>
-      </w:r>
-    </w:p>
     <w:p/>
     <w:p>
       <w:pPr>

</xml_diff>